<commit_message>
HPCDATAMGM-2017 - initial commit
</commit_message>
<xml_diff>
--- a/doc/development/Metadata Migration Design Document.docx
+++ b/doc/development/Metadata Migration Design Document.docx
@@ -3754,6 +3754,9 @@
         </w:numPr>
       </w:pPr>
       <w:r>
+        <w:t>METADATA_</w:t>
+      </w:r>
+      <w:r>
         <w:t>ARCHIVE_FILE_CONTAINER_ID</w:t>
       </w:r>
     </w:p>
@@ -3765,6 +3768,9 @@
           <w:numId w:val="48"/>
         </w:numPr>
       </w:pPr>
+      <w:r>
+        <w:t>METADATA_</w:t>
+      </w:r>
       <w:r>
         <w:t>ARCHIVE_FILE_ID_PATTERN</w:t>
       </w:r>

</xml_diff>

<commit_message>
HPCDATAMGM-2017 - updates following code review.
</commit_message>
<xml_diff>
--- a/doc/development/Metadata Migration Design Document.docx
+++ b/doc/development/Metadata Migration Design Document.docx
@@ -119,7 +119,7 @@
           <w:iCs w:val="0"/>
         </w:rPr>
       </w:pPr>
-      <w:bookmarkStart w:id="0" w:name="_Toc180316385"/>
+      <w:bookmarkStart w:id="0" w:name="_Toc182554495"/>
       <w:r>
         <w:rPr>
           <w:rStyle w:val="IntenseEmphasis"/>
@@ -394,7 +394,7 @@
             </w:rPr>
             <w:fldChar w:fldCharType="separate"/>
           </w:r>
-          <w:hyperlink w:anchor="_Toc180316385" w:history="1">
+          <w:hyperlink w:anchor="_Toc182554495" w:history="1">
             <w:r>
               <w:rPr>
                 <w:rStyle w:val="Hyperlink"/>
@@ -421,7 +421,7 @@
                 <w:noProof/>
                 <w:webHidden/>
               </w:rPr>
-              <w:instrText xml:space="preserve"> PAGEREF _Toc180316385 \h </w:instrText>
+              <w:instrText xml:space="preserve"> PAGEREF _Toc182554495 \h </w:instrText>
             </w:r>
             <w:r>
               <w:rPr>
@@ -466,7 +466,7 @@
               <w:szCs w:val="24"/>
             </w:rPr>
           </w:pPr>
-          <w:hyperlink w:anchor="_Toc180316386" w:history="1">
+          <w:hyperlink w:anchor="_Toc182554496" w:history="1">
             <w:r>
               <w:rPr>
                 <w:rStyle w:val="Hyperlink"/>
@@ -509,7 +509,7 @@
                 <w:noProof/>
                 <w:webHidden/>
               </w:rPr>
-              <w:instrText xml:space="preserve"> PAGEREF _Toc180316386 \h </w:instrText>
+              <w:instrText xml:space="preserve"> PAGEREF _Toc182554496 \h </w:instrText>
             </w:r>
             <w:r>
               <w:rPr>
@@ -554,7 +554,7 @@
               <w:szCs w:val="24"/>
             </w:rPr>
           </w:pPr>
-          <w:hyperlink w:anchor="_Toc180316387" w:history="1">
+          <w:hyperlink w:anchor="_Toc182554497" w:history="1">
             <w:r>
               <w:rPr>
                 <w:rStyle w:val="Hyperlink"/>
@@ -597,7 +597,7 @@
                 <w:noProof/>
                 <w:webHidden/>
               </w:rPr>
-              <w:instrText xml:space="preserve"> PAGEREF _Toc180316387 \h </w:instrText>
+              <w:instrText xml:space="preserve"> PAGEREF _Toc182554497 \h </w:instrText>
             </w:r>
             <w:r>
               <w:rPr>
@@ -642,7 +642,7 @@
               <w:szCs w:val="24"/>
             </w:rPr>
           </w:pPr>
-          <w:hyperlink w:anchor="_Toc180316388" w:history="1">
+          <w:hyperlink w:anchor="_Toc182554498" w:history="1">
             <w:r>
               <w:rPr>
                 <w:rStyle w:val="Hyperlink"/>
@@ -685,7 +685,7 @@
                 <w:noProof/>
                 <w:webHidden/>
               </w:rPr>
-              <w:instrText xml:space="preserve"> PAGEREF _Toc180316388 \h </w:instrText>
+              <w:instrText xml:space="preserve"> PAGEREF _Toc182554498 \h </w:instrText>
             </w:r>
             <w:r>
               <w:rPr>
@@ -730,7 +730,7 @@
               <w:szCs w:val="24"/>
             </w:rPr>
           </w:pPr>
-          <w:hyperlink w:anchor="_Toc180316389" w:history="1">
+          <w:hyperlink w:anchor="_Toc182554499" w:history="1">
             <w:r>
               <w:rPr>
                 <w:rStyle w:val="Hyperlink"/>
@@ -773,7 +773,7 @@
                 <w:noProof/>
                 <w:webHidden/>
               </w:rPr>
-              <w:instrText xml:space="preserve"> PAGEREF _Toc180316389 \h </w:instrText>
+              <w:instrText xml:space="preserve"> PAGEREF _Toc182554499 \h </w:instrText>
             </w:r>
             <w:r>
               <w:rPr>
@@ -818,7 +818,7 @@
               <w:szCs w:val="24"/>
             </w:rPr>
           </w:pPr>
-          <w:hyperlink w:anchor="_Toc180316390" w:history="1">
+          <w:hyperlink w:anchor="_Toc182554500" w:history="1">
             <w:r>
               <w:rPr>
                 <w:rStyle w:val="Hyperlink"/>
@@ -861,7 +861,7 @@
                 <w:noProof/>
                 <w:webHidden/>
               </w:rPr>
-              <w:instrText xml:space="preserve"> PAGEREF _Toc180316390 \h </w:instrText>
+              <w:instrText xml:space="preserve"> PAGEREF _Toc182554500 \h </w:instrText>
             </w:r>
             <w:r>
               <w:rPr>
@@ -906,7 +906,7 @@
               <w:szCs w:val="24"/>
             </w:rPr>
           </w:pPr>
-          <w:hyperlink w:anchor="_Toc180316391" w:history="1">
+          <w:hyperlink w:anchor="_Toc182554501" w:history="1">
             <w:r>
               <w:rPr>
                 <w:rStyle w:val="Hyperlink"/>
@@ -949,7 +949,7 @@
                 <w:noProof/>
                 <w:webHidden/>
               </w:rPr>
-              <w:instrText xml:space="preserve"> PAGEREF _Toc180316391 \h </w:instrText>
+              <w:instrText xml:space="preserve"> PAGEREF _Toc182554501 \h </w:instrText>
             </w:r>
             <w:r>
               <w:rPr>
@@ -994,7 +994,7 @@
               <w:szCs w:val="24"/>
             </w:rPr>
           </w:pPr>
-          <w:hyperlink w:anchor="_Toc180316392" w:history="1">
+          <w:hyperlink w:anchor="_Toc182554502" w:history="1">
             <w:r>
               <w:rPr>
                 <w:rStyle w:val="Hyperlink"/>
@@ -1037,7 +1037,7 @@
                 <w:noProof/>
                 <w:webHidden/>
               </w:rPr>
-              <w:instrText xml:space="preserve"> PAGEREF _Toc180316392 \h </w:instrText>
+              <w:instrText xml:space="preserve"> PAGEREF _Toc182554502 \h </w:instrText>
             </w:r>
             <w:r>
               <w:rPr>
@@ -1082,7 +1082,7 @@
               <w:szCs w:val="24"/>
             </w:rPr>
           </w:pPr>
-          <w:hyperlink w:anchor="_Toc180316393" w:history="1">
+          <w:hyperlink w:anchor="_Toc182554503" w:history="1">
             <w:r>
               <w:rPr>
                 <w:rStyle w:val="Hyperlink"/>
@@ -1125,7 +1125,7 @@
                 <w:noProof/>
                 <w:webHidden/>
               </w:rPr>
-              <w:instrText xml:space="preserve"> PAGEREF _Toc180316393 \h </w:instrText>
+              <w:instrText xml:space="preserve"> PAGEREF _Toc182554503 \h </w:instrText>
             </w:r>
             <w:r>
               <w:rPr>
@@ -1170,7 +1170,7 @@
               <w:szCs w:val="24"/>
             </w:rPr>
           </w:pPr>
-          <w:hyperlink w:anchor="_Toc180316394" w:history="1">
+          <w:hyperlink w:anchor="_Toc182554504" w:history="1">
             <w:r>
               <w:rPr>
                 <w:rStyle w:val="Hyperlink"/>
@@ -1213,7 +1213,7 @@
                 <w:noProof/>
                 <w:webHidden/>
               </w:rPr>
-              <w:instrText xml:space="preserve"> PAGEREF _Toc180316394 \h </w:instrText>
+              <w:instrText xml:space="preserve"> PAGEREF _Toc182554504 \h </w:instrText>
             </w:r>
             <w:r>
               <w:rPr>
@@ -1258,7 +1258,7 @@
               <w:szCs w:val="24"/>
             </w:rPr>
           </w:pPr>
-          <w:hyperlink w:anchor="_Toc180316395" w:history="1">
+          <w:hyperlink w:anchor="_Toc182554505" w:history="1">
             <w:r>
               <w:rPr>
                 <w:rStyle w:val="Hyperlink"/>
@@ -1301,7 +1301,7 @@
                 <w:noProof/>
                 <w:webHidden/>
               </w:rPr>
-              <w:instrText xml:space="preserve"> PAGEREF _Toc180316395 \h </w:instrText>
+              <w:instrText xml:space="preserve"> PAGEREF _Toc182554505 \h </w:instrText>
             </w:r>
             <w:r>
               <w:rPr>
@@ -1346,7 +1346,7 @@
               <w:szCs w:val="24"/>
             </w:rPr>
           </w:pPr>
-          <w:hyperlink w:anchor="_Toc180316396" w:history="1">
+          <w:hyperlink w:anchor="_Toc182554506" w:history="1">
             <w:r>
               <w:rPr>
                 <w:rStyle w:val="Hyperlink"/>
@@ -1389,7 +1389,7 @@
                 <w:noProof/>
                 <w:webHidden/>
               </w:rPr>
-              <w:instrText xml:space="preserve"> PAGEREF _Toc180316396 \h </w:instrText>
+              <w:instrText xml:space="preserve"> PAGEREF _Toc182554506 \h </w:instrText>
             </w:r>
             <w:r>
               <w:rPr>
@@ -1434,7 +1434,7 @@
               <w:szCs w:val="24"/>
             </w:rPr>
           </w:pPr>
-          <w:hyperlink w:anchor="_Toc180316397" w:history="1">
+          <w:hyperlink w:anchor="_Toc182554507" w:history="1">
             <w:r>
               <w:rPr>
                 <w:rStyle w:val="Hyperlink"/>
@@ -1477,7 +1477,7 @@
                 <w:noProof/>
                 <w:webHidden/>
               </w:rPr>
-              <w:instrText xml:space="preserve"> PAGEREF _Toc180316397 \h </w:instrText>
+              <w:instrText xml:space="preserve"> PAGEREF _Toc182554507 \h </w:instrText>
             </w:r>
             <w:r>
               <w:rPr>
@@ -1522,7 +1522,7 @@
               <w:szCs w:val="24"/>
             </w:rPr>
           </w:pPr>
-          <w:hyperlink w:anchor="_Toc180316398" w:history="1">
+          <w:hyperlink w:anchor="_Toc182554508" w:history="1">
             <w:r>
               <w:rPr>
                 <w:rStyle w:val="Hyperlink"/>
@@ -1565,7 +1565,7 @@
                 <w:noProof/>
                 <w:webHidden/>
               </w:rPr>
-              <w:instrText xml:space="preserve"> PAGEREF _Toc180316398 \h </w:instrText>
+              <w:instrText xml:space="preserve"> PAGEREF _Toc182554508 \h </w:instrText>
             </w:r>
             <w:r>
               <w:rPr>
@@ -1610,7 +1610,7 @@
               <w:szCs w:val="24"/>
             </w:rPr>
           </w:pPr>
-          <w:hyperlink w:anchor="_Toc180316399" w:history="1">
+          <w:hyperlink w:anchor="_Toc182554509" w:history="1">
             <w:r>
               <w:rPr>
                 <w:rStyle w:val="Hyperlink"/>
@@ -1632,7 +1632,7 @@
                 <w:rStyle w:val="Hyperlink"/>
                 <w:noProof/>
               </w:rPr>
-              <w:t>Migrate Metadata</w:t>
+              <w:t>Scheduled Tasks</w:t>
             </w:r>
             <w:r>
               <w:rPr>
@@ -1653,7 +1653,7 @@
                 <w:noProof/>
                 <w:webHidden/>
               </w:rPr>
-              <w:instrText xml:space="preserve"> PAGEREF _Toc180316399 \h </w:instrText>
+              <w:instrText xml:space="preserve"> PAGEREF _Toc182554509 \h </w:instrText>
             </w:r>
             <w:r>
               <w:rPr>
@@ -1673,7 +1673,359 @@
                 <w:noProof/>
                 <w:webHidden/>
               </w:rPr>
-              <w:t>5</w:t>
+              <w:t>6</w:t>
+            </w:r>
+            <w:r>
+              <w:rPr>
+                <w:noProof/>
+                <w:webHidden/>
+              </w:rPr>
+              <w:fldChar w:fldCharType="end"/>
+            </w:r>
+          </w:hyperlink>
+        </w:p>
+        <w:p>
+          <w:pPr>
+            <w:pStyle w:val="TOC2"/>
+            <w:tabs>
+              <w:tab w:val="left" w:pos="960"/>
+              <w:tab w:val="right" w:leader="dot" w:pos="10790"/>
+            </w:tabs>
+            <w:rPr>
+              <w:rFonts w:eastAsiaTheme="minorEastAsia"/>
+              <w:noProof/>
+              <w:sz w:val="24"/>
+              <w:szCs w:val="24"/>
+            </w:rPr>
+          </w:pPr>
+          <w:hyperlink w:anchor="_Toc182554510" w:history="1">
+            <w:r>
+              <w:rPr>
+                <w:rStyle w:val="Hyperlink"/>
+                <w:noProof/>
+              </w:rPr>
+              <w:t>3.3</w:t>
+            </w:r>
+            <w:r>
+              <w:rPr>
+                <w:rFonts w:eastAsiaTheme="minorEastAsia"/>
+                <w:noProof/>
+                <w:sz w:val="24"/>
+                <w:szCs w:val="24"/>
+              </w:rPr>
+              <w:tab/>
+            </w:r>
+            <w:r>
+              <w:rPr>
+                <w:rStyle w:val="Hyperlink"/>
+                <w:noProof/>
+              </w:rPr>
+              <w:t>User Interface Design</w:t>
+            </w:r>
+            <w:r>
+              <w:rPr>
+                <w:noProof/>
+                <w:webHidden/>
+              </w:rPr>
+              <w:tab/>
+            </w:r>
+            <w:r>
+              <w:rPr>
+                <w:noProof/>
+                <w:webHidden/>
+              </w:rPr>
+              <w:fldChar w:fldCharType="begin"/>
+            </w:r>
+            <w:r>
+              <w:rPr>
+                <w:noProof/>
+                <w:webHidden/>
+              </w:rPr>
+              <w:instrText xml:space="preserve"> PAGEREF _Toc182554510 \h </w:instrText>
+            </w:r>
+            <w:r>
+              <w:rPr>
+                <w:noProof/>
+                <w:webHidden/>
+              </w:rPr>
+            </w:r>
+            <w:r>
+              <w:rPr>
+                <w:noProof/>
+                <w:webHidden/>
+              </w:rPr>
+              <w:fldChar w:fldCharType="separate"/>
+            </w:r>
+            <w:r>
+              <w:rPr>
+                <w:noProof/>
+                <w:webHidden/>
+              </w:rPr>
+              <w:t>9</w:t>
+            </w:r>
+            <w:r>
+              <w:rPr>
+                <w:noProof/>
+                <w:webHidden/>
+              </w:rPr>
+              <w:fldChar w:fldCharType="end"/>
+            </w:r>
+          </w:hyperlink>
+        </w:p>
+        <w:p>
+          <w:pPr>
+            <w:pStyle w:val="TOC2"/>
+            <w:tabs>
+              <w:tab w:val="left" w:pos="960"/>
+              <w:tab w:val="right" w:leader="dot" w:pos="10790"/>
+            </w:tabs>
+            <w:rPr>
+              <w:rFonts w:eastAsiaTheme="minorEastAsia"/>
+              <w:noProof/>
+              <w:sz w:val="24"/>
+              <w:szCs w:val="24"/>
+            </w:rPr>
+          </w:pPr>
+          <w:hyperlink w:anchor="_Toc182554511" w:history="1">
+            <w:r>
+              <w:rPr>
+                <w:rStyle w:val="Hyperlink"/>
+                <w:noProof/>
+              </w:rPr>
+              <w:t>3.4</w:t>
+            </w:r>
+            <w:r>
+              <w:rPr>
+                <w:rFonts w:eastAsiaTheme="minorEastAsia"/>
+                <w:noProof/>
+                <w:sz w:val="24"/>
+                <w:szCs w:val="24"/>
+              </w:rPr>
+              <w:tab/>
+            </w:r>
+            <w:r>
+              <w:rPr>
+                <w:rStyle w:val="Hyperlink"/>
+                <w:noProof/>
+              </w:rPr>
+              <w:t>System Integration</w:t>
+            </w:r>
+            <w:r>
+              <w:rPr>
+                <w:noProof/>
+                <w:webHidden/>
+              </w:rPr>
+              <w:tab/>
+            </w:r>
+            <w:r>
+              <w:rPr>
+                <w:noProof/>
+                <w:webHidden/>
+              </w:rPr>
+              <w:fldChar w:fldCharType="begin"/>
+            </w:r>
+            <w:r>
+              <w:rPr>
+                <w:noProof/>
+                <w:webHidden/>
+              </w:rPr>
+              <w:instrText xml:space="preserve"> PAGEREF _Toc182554511 \h </w:instrText>
+            </w:r>
+            <w:r>
+              <w:rPr>
+                <w:noProof/>
+                <w:webHidden/>
+              </w:rPr>
+            </w:r>
+            <w:r>
+              <w:rPr>
+                <w:noProof/>
+                <w:webHidden/>
+              </w:rPr>
+              <w:fldChar w:fldCharType="separate"/>
+            </w:r>
+            <w:r>
+              <w:rPr>
+                <w:noProof/>
+                <w:webHidden/>
+              </w:rPr>
+              <w:t>9</w:t>
+            </w:r>
+            <w:r>
+              <w:rPr>
+                <w:noProof/>
+                <w:webHidden/>
+              </w:rPr>
+              <w:fldChar w:fldCharType="end"/>
+            </w:r>
+          </w:hyperlink>
+        </w:p>
+        <w:p>
+          <w:pPr>
+            <w:pStyle w:val="TOC1"/>
+            <w:tabs>
+              <w:tab w:val="left" w:pos="440"/>
+              <w:tab w:val="right" w:leader="dot" w:pos="10790"/>
+            </w:tabs>
+            <w:rPr>
+              <w:rFonts w:eastAsiaTheme="minorEastAsia"/>
+              <w:noProof/>
+              <w:sz w:val="24"/>
+              <w:szCs w:val="24"/>
+            </w:rPr>
+          </w:pPr>
+          <w:hyperlink w:anchor="_Toc182554512" w:history="1">
+            <w:r>
+              <w:rPr>
+                <w:rStyle w:val="Hyperlink"/>
+                <w:noProof/>
+              </w:rPr>
+              <w:t>4</w:t>
+            </w:r>
+            <w:r>
+              <w:rPr>
+                <w:rFonts w:eastAsiaTheme="minorEastAsia"/>
+                <w:noProof/>
+                <w:sz w:val="24"/>
+                <w:szCs w:val="24"/>
+              </w:rPr>
+              <w:tab/>
+            </w:r>
+            <w:r>
+              <w:rPr>
+                <w:rStyle w:val="Hyperlink"/>
+                <w:noProof/>
+              </w:rPr>
+              <w:t>Database Design</w:t>
+            </w:r>
+            <w:r>
+              <w:rPr>
+                <w:noProof/>
+                <w:webHidden/>
+              </w:rPr>
+              <w:tab/>
+            </w:r>
+            <w:r>
+              <w:rPr>
+                <w:noProof/>
+                <w:webHidden/>
+              </w:rPr>
+              <w:fldChar w:fldCharType="begin"/>
+            </w:r>
+            <w:r>
+              <w:rPr>
+                <w:noProof/>
+                <w:webHidden/>
+              </w:rPr>
+              <w:instrText xml:space="preserve"> PAGEREF _Toc182554512 \h </w:instrText>
+            </w:r>
+            <w:r>
+              <w:rPr>
+                <w:noProof/>
+                <w:webHidden/>
+              </w:rPr>
+            </w:r>
+            <w:r>
+              <w:rPr>
+                <w:noProof/>
+                <w:webHidden/>
+              </w:rPr>
+              <w:fldChar w:fldCharType="separate"/>
+            </w:r>
+            <w:r>
+              <w:rPr>
+                <w:noProof/>
+                <w:webHidden/>
+              </w:rPr>
+              <w:t>9</w:t>
+            </w:r>
+            <w:r>
+              <w:rPr>
+                <w:noProof/>
+                <w:webHidden/>
+              </w:rPr>
+              <w:fldChar w:fldCharType="end"/>
+            </w:r>
+          </w:hyperlink>
+        </w:p>
+        <w:p>
+          <w:pPr>
+            <w:pStyle w:val="TOC2"/>
+            <w:tabs>
+              <w:tab w:val="left" w:pos="960"/>
+              <w:tab w:val="right" w:leader="dot" w:pos="10790"/>
+            </w:tabs>
+            <w:rPr>
+              <w:rFonts w:eastAsiaTheme="minorEastAsia"/>
+              <w:noProof/>
+              <w:sz w:val="24"/>
+              <w:szCs w:val="24"/>
+            </w:rPr>
+          </w:pPr>
+          <w:hyperlink w:anchor="_Toc182554513" w:history="1">
+            <w:r>
+              <w:rPr>
+                <w:rStyle w:val="Hyperlink"/>
+                <w:noProof/>
+              </w:rPr>
+              <w:t>4.1</w:t>
+            </w:r>
+            <w:r>
+              <w:rPr>
+                <w:rFonts w:eastAsiaTheme="minorEastAsia"/>
+                <w:noProof/>
+                <w:sz w:val="24"/>
+                <w:szCs w:val="24"/>
+              </w:rPr>
+              <w:tab/>
+            </w:r>
+            <w:r>
+              <w:rPr>
+                <w:rStyle w:val="Hyperlink"/>
+                <w:noProof/>
+              </w:rPr>
+              <w:t>Table Design</w:t>
+            </w:r>
+            <w:r>
+              <w:rPr>
+                <w:noProof/>
+                <w:webHidden/>
+              </w:rPr>
+              <w:tab/>
+            </w:r>
+            <w:r>
+              <w:rPr>
+                <w:noProof/>
+                <w:webHidden/>
+              </w:rPr>
+              <w:fldChar w:fldCharType="begin"/>
+            </w:r>
+            <w:r>
+              <w:rPr>
+                <w:noProof/>
+                <w:webHidden/>
+              </w:rPr>
+              <w:instrText xml:space="preserve"> PAGEREF _Toc182554513 \h </w:instrText>
+            </w:r>
+            <w:r>
+              <w:rPr>
+                <w:noProof/>
+                <w:webHidden/>
+              </w:rPr>
+            </w:r>
+            <w:r>
+              <w:rPr>
+                <w:noProof/>
+                <w:webHidden/>
+              </w:rPr>
+              <w:fldChar w:fldCharType="separate"/>
+            </w:r>
+            <w:r>
+              <w:rPr>
+                <w:noProof/>
+                <w:webHidden/>
+              </w:rPr>
+              <w:t>9</w:t>
             </w:r>
             <w:r>
               <w:rPr>
@@ -1698,13 +2050,13 @@
               <w:szCs w:val="24"/>
             </w:rPr>
           </w:pPr>
-          <w:hyperlink w:anchor="_Toc180316400" w:history="1">
+          <w:hyperlink w:anchor="_Toc182554514" w:history="1">
             <w:r>
               <w:rPr>
                 <w:rStyle w:val="Hyperlink"/>
                 <w:noProof/>
               </w:rPr>
-              <w:t>3.2.3</w:t>
+              <w:t>4.1.1</w:t>
             </w:r>
             <w:r>
               <w:rPr>
@@ -1720,7 +2072,7 @@
                 <w:rStyle w:val="Hyperlink"/>
                 <w:noProof/>
               </w:rPr>
-              <w:t>Scheduled Tasks</w:t>
+              <w:t>HPC_DATA_MIGRATION_TASK</w:t>
             </w:r>
             <w:r>
               <w:rPr>
@@ -1741,7 +2093,7 @@
                 <w:noProof/>
                 <w:webHidden/>
               </w:rPr>
-              <w:instrText xml:space="preserve"> PAGEREF _Toc180316400 \h </w:instrText>
+              <w:instrText xml:space="preserve"> PAGEREF _Toc182554514 \h </w:instrText>
             </w:r>
             <w:r>
               <w:rPr>
@@ -1761,7 +2113,7 @@
                 <w:noProof/>
                 <w:webHidden/>
               </w:rPr>
-              <w:t>6</w:t>
+              <w:t>9</w:t>
             </w:r>
             <w:r>
               <w:rPr>
@@ -1786,13 +2138,13 @@
               <w:szCs w:val="24"/>
             </w:rPr>
           </w:pPr>
-          <w:hyperlink w:anchor="_Toc180316401" w:history="1">
+          <w:hyperlink w:anchor="_Toc182554515" w:history="1">
             <w:r>
               <w:rPr>
                 <w:rStyle w:val="Hyperlink"/>
                 <w:noProof/>
               </w:rPr>
-              <w:t>3.2.4</w:t>
+              <w:t>4.1.2</w:t>
             </w:r>
             <w:r>
               <w:rPr>
@@ -1808,7 +2160,7 @@
                 <w:rStyle w:val="Hyperlink"/>
                 <w:noProof/>
               </w:rPr>
-              <w:t>processDataObjectMetadataUpdatetMigrationReceived()</w:t>
+              <w:t>HPC_DATA_MIGRATION_TASK_RESULT</w:t>
             </w:r>
             <w:r>
               <w:rPr>
@@ -1829,623 +2181,7 @@
                 <w:noProof/>
                 <w:webHidden/>
               </w:rPr>
-              <w:instrText xml:space="preserve"> PAGEREF _Toc180316401 \h </w:instrText>
-            </w:r>
-            <w:r>
-              <w:rPr>
-                <w:noProof/>
-                <w:webHidden/>
-              </w:rPr>
-            </w:r>
-            <w:r>
-              <w:rPr>
-                <w:noProof/>
-                <w:webHidden/>
-              </w:rPr>
-              <w:fldChar w:fldCharType="separate"/>
-            </w:r>
-            <w:r>
-              <w:rPr>
-                <w:noProof/>
-                <w:webHidden/>
-              </w:rPr>
-              <w:t>8</w:t>
-            </w:r>
-            <w:r>
-              <w:rPr>
-                <w:noProof/>
-                <w:webHidden/>
-              </w:rPr>
-              <w:fldChar w:fldCharType="end"/>
-            </w:r>
-          </w:hyperlink>
-        </w:p>
-        <w:p>
-          <w:pPr>
-            <w:pStyle w:val="TOC3"/>
-            <w:tabs>
-              <w:tab w:val="left" w:pos="1440"/>
-              <w:tab w:val="right" w:leader="dot" w:pos="10790"/>
-            </w:tabs>
-            <w:rPr>
-              <w:rFonts w:eastAsiaTheme="minorEastAsia"/>
-              <w:noProof/>
-              <w:sz w:val="24"/>
-              <w:szCs w:val="24"/>
-            </w:rPr>
-          </w:pPr>
-          <w:hyperlink w:anchor="_Toc180316402" w:history="1">
-            <w:r>
-              <w:rPr>
-                <w:rStyle w:val="Hyperlink"/>
-                <w:noProof/>
-              </w:rPr>
-              <w:t>3.2.5</w:t>
-            </w:r>
-            <w:r>
-              <w:rPr>
-                <w:rFonts w:eastAsiaTheme="minorEastAsia"/>
-                <w:noProof/>
-                <w:sz w:val="24"/>
-                <w:szCs w:val="24"/>
-              </w:rPr>
-              <w:tab/>
-            </w:r>
-            <w:r>
-              <w:rPr>
-                <w:rStyle w:val="Hyperlink"/>
-                <w:noProof/>
-              </w:rPr>
-              <w:t>completeBulkMigrationInProgressTask()</w:t>
-            </w:r>
-            <w:r>
-              <w:rPr>
-                <w:noProof/>
-                <w:webHidden/>
-              </w:rPr>
-              <w:tab/>
-            </w:r>
-            <w:r>
-              <w:rPr>
-                <w:noProof/>
-                <w:webHidden/>
-              </w:rPr>
-              <w:fldChar w:fldCharType="begin"/>
-            </w:r>
-            <w:r>
-              <w:rPr>
-                <w:noProof/>
-                <w:webHidden/>
-              </w:rPr>
-              <w:instrText xml:space="preserve"> PAGEREF _Toc180316402 \h </w:instrText>
-            </w:r>
-            <w:r>
-              <w:rPr>
-                <w:noProof/>
-                <w:webHidden/>
-              </w:rPr>
-            </w:r>
-            <w:r>
-              <w:rPr>
-                <w:noProof/>
-                <w:webHidden/>
-              </w:rPr>
-              <w:fldChar w:fldCharType="separate"/>
-            </w:r>
-            <w:r>
-              <w:rPr>
-                <w:noProof/>
-                <w:webHidden/>
-              </w:rPr>
-              <w:t>8</w:t>
-            </w:r>
-            <w:r>
-              <w:rPr>
-                <w:noProof/>
-                <w:webHidden/>
-              </w:rPr>
-              <w:fldChar w:fldCharType="end"/>
-            </w:r>
-          </w:hyperlink>
-        </w:p>
-        <w:p>
-          <w:pPr>
-            <w:pStyle w:val="TOC2"/>
-            <w:tabs>
-              <w:tab w:val="left" w:pos="960"/>
-              <w:tab w:val="right" w:leader="dot" w:pos="10790"/>
-            </w:tabs>
-            <w:rPr>
-              <w:rFonts w:eastAsiaTheme="minorEastAsia"/>
-              <w:noProof/>
-              <w:sz w:val="24"/>
-              <w:szCs w:val="24"/>
-            </w:rPr>
-          </w:pPr>
-          <w:hyperlink w:anchor="_Toc180316403" w:history="1">
-            <w:r>
-              <w:rPr>
-                <w:rStyle w:val="Hyperlink"/>
-                <w:noProof/>
-              </w:rPr>
-              <w:t>3.3</w:t>
-            </w:r>
-            <w:r>
-              <w:rPr>
-                <w:rFonts w:eastAsiaTheme="minorEastAsia"/>
-                <w:noProof/>
-                <w:sz w:val="24"/>
-                <w:szCs w:val="24"/>
-              </w:rPr>
-              <w:tab/>
-            </w:r>
-            <w:r>
-              <w:rPr>
-                <w:rStyle w:val="Hyperlink"/>
-                <w:noProof/>
-              </w:rPr>
-              <w:t>User Interface Design</w:t>
-            </w:r>
-            <w:r>
-              <w:rPr>
-                <w:noProof/>
-                <w:webHidden/>
-              </w:rPr>
-              <w:tab/>
-            </w:r>
-            <w:r>
-              <w:rPr>
-                <w:noProof/>
-                <w:webHidden/>
-              </w:rPr>
-              <w:fldChar w:fldCharType="begin"/>
-            </w:r>
-            <w:r>
-              <w:rPr>
-                <w:noProof/>
-                <w:webHidden/>
-              </w:rPr>
-              <w:instrText xml:space="preserve"> PAGEREF _Toc180316403 \h </w:instrText>
-            </w:r>
-            <w:r>
-              <w:rPr>
-                <w:noProof/>
-                <w:webHidden/>
-              </w:rPr>
-            </w:r>
-            <w:r>
-              <w:rPr>
-                <w:noProof/>
-                <w:webHidden/>
-              </w:rPr>
-              <w:fldChar w:fldCharType="separate"/>
-            </w:r>
-            <w:r>
-              <w:rPr>
-                <w:noProof/>
-                <w:webHidden/>
-              </w:rPr>
-              <w:t>9</w:t>
-            </w:r>
-            <w:r>
-              <w:rPr>
-                <w:noProof/>
-                <w:webHidden/>
-              </w:rPr>
-              <w:fldChar w:fldCharType="end"/>
-            </w:r>
-          </w:hyperlink>
-        </w:p>
-        <w:p>
-          <w:pPr>
-            <w:pStyle w:val="TOC2"/>
-            <w:tabs>
-              <w:tab w:val="left" w:pos="960"/>
-              <w:tab w:val="right" w:leader="dot" w:pos="10790"/>
-            </w:tabs>
-            <w:rPr>
-              <w:rFonts w:eastAsiaTheme="minorEastAsia"/>
-              <w:noProof/>
-              <w:sz w:val="24"/>
-              <w:szCs w:val="24"/>
-            </w:rPr>
-          </w:pPr>
-          <w:hyperlink w:anchor="_Toc180316404" w:history="1">
-            <w:r>
-              <w:rPr>
-                <w:rStyle w:val="Hyperlink"/>
-                <w:noProof/>
-              </w:rPr>
-              <w:t>3.4</w:t>
-            </w:r>
-            <w:r>
-              <w:rPr>
-                <w:rFonts w:eastAsiaTheme="minorEastAsia"/>
-                <w:noProof/>
-                <w:sz w:val="24"/>
-                <w:szCs w:val="24"/>
-              </w:rPr>
-              <w:tab/>
-            </w:r>
-            <w:r>
-              <w:rPr>
-                <w:rStyle w:val="Hyperlink"/>
-                <w:noProof/>
-              </w:rPr>
-              <w:t>System Integration</w:t>
-            </w:r>
-            <w:r>
-              <w:rPr>
-                <w:noProof/>
-                <w:webHidden/>
-              </w:rPr>
-              <w:tab/>
-            </w:r>
-            <w:r>
-              <w:rPr>
-                <w:noProof/>
-                <w:webHidden/>
-              </w:rPr>
-              <w:fldChar w:fldCharType="begin"/>
-            </w:r>
-            <w:r>
-              <w:rPr>
-                <w:noProof/>
-                <w:webHidden/>
-              </w:rPr>
-              <w:instrText xml:space="preserve"> PAGEREF _Toc180316404 \h </w:instrText>
-            </w:r>
-            <w:r>
-              <w:rPr>
-                <w:noProof/>
-                <w:webHidden/>
-              </w:rPr>
-            </w:r>
-            <w:r>
-              <w:rPr>
-                <w:noProof/>
-                <w:webHidden/>
-              </w:rPr>
-              <w:fldChar w:fldCharType="separate"/>
-            </w:r>
-            <w:r>
-              <w:rPr>
-                <w:noProof/>
-                <w:webHidden/>
-              </w:rPr>
-              <w:t>9</w:t>
-            </w:r>
-            <w:r>
-              <w:rPr>
-                <w:noProof/>
-                <w:webHidden/>
-              </w:rPr>
-              <w:fldChar w:fldCharType="end"/>
-            </w:r>
-          </w:hyperlink>
-        </w:p>
-        <w:p>
-          <w:pPr>
-            <w:pStyle w:val="TOC1"/>
-            <w:tabs>
-              <w:tab w:val="left" w:pos="440"/>
-              <w:tab w:val="right" w:leader="dot" w:pos="10790"/>
-            </w:tabs>
-            <w:rPr>
-              <w:rFonts w:eastAsiaTheme="minorEastAsia"/>
-              <w:noProof/>
-              <w:sz w:val="24"/>
-              <w:szCs w:val="24"/>
-            </w:rPr>
-          </w:pPr>
-          <w:hyperlink w:anchor="_Toc180316405" w:history="1">
-            <w:r>
-              <w:rPr>
-                <w:rStyle w:val="Hyperlink"/>
-                <w:noProof/>
-              </w:rPr>
-              <w:t>4</w:t>
-            </w:r>
-            <w:r>
-              <w:rPr>
-                <w:rFonts w:eastAsiaTheme="minorEastAsia"/>
-                <w:noProof/>
-                <w:sz w:val="24"/>
-                <w:szCs w:val="24"/>
-              </w:rPr>
-              <w:tab/>
-            </w:r>
-            <w:r>
-              <w:rPr>
-                <w:rStyle w:val="Hyperlink"/>
-                <w:noProof/>
-              </w:rPr>
-              <w:t>Database Design</w:t>
-            </w:r>
-            <w:r>
-              <w:rPr>
-                <w:noProof/>
-                <w:webHidden/>
-              </w:rPr>
-              <w:tab/>
-            </w:r>
-            <w:r>
-              <w:rPr>
-                <w:noProof/>
-                <w:webHidden/>
-              </w:rPr>
-              <w:fldChar w:fldCharType="begin"/>
-            </w:r>
-            <w:r>
-              <w:rPr>
-                <w:noProof/>
-                <w:webHidden/>
-              </w:rPr>
-              <w:instrText xml:space="preserve"> PAGEREF _Toc180316405 \h </w:instrText>
-            </w:r>
-            <w:r>
-              <w:rPr>
-                <w:noProof/>
-                <w:webHidden/>
-              </w:rPr>
-            </w:r>
-            <w:r>
-              <w:rPr>
-                <w:noProof/>
-                <w:webHidden/>
-              </w:rPr>
-              <w:fldChar w:fldCharType="separate"/>
-            </w:r>
-            <w:r>
-              <w:rPr>
-                <w:noProof/>
-                <w:webHidden/>
-              </w:rPr>
-              <w:t>9</w:t>
-            </w:r>
-            <w:r>
-              <w:rPr>
-                <w:noProof/>
-                <w:webHidden/>
-              </w:rPr>
-              <w:fldChar w:fldCharType="end"/>
-            </w:r>
-          </w:hyperlink>
-        </w:p>
-        <w:p>
-          <w:pPr>
-            <w:pStyle w:val="TOC2"/>
-            <w:tabs>
-              <w:tab w:val="left" w:pos="960"/>
-              <w:tab w:val="right" w:leader="dot" w:pos="10790"/>
-            </w:tabs>
-            <w:rPr>
-              <w:rFonts w:eastAsiaTheme="minorEastAsia"/>
-              <w:noProof/>
-              <w:sz w:val="24"/>
-              <w:szCs w:val="24"/>
-            </w:rPr>
-          </w:pPr>
-          <w:hyperlink w:anchor="_Toc180316406" w:history="1">
-            <w:r>
-              <w:rPr>
-                <w:rStyle w:val="Hyperlink"/>
-                <w:noProof/>
-              </w:rPr>
-              <w:t>4.1</w:t>
-            </w:r>
-            <w:r>
-              <w:rPr>
-                <w:rFonts w:eastAsiaTheme="minorEastAsia"/>
-                <w:noProof/>
-                <w:sz w:val="24"/>
-                <w:szCs w:val="24"/>
-              </w:rPr>
-              <w:tab/>
-            </w:r>
-            <w:r>
-              <w:rPr>
-                <w:rStyle w:val="Hyperlink"/>
-                <w:noProof/>
-              </w:rPr>
-              <w:t>Table Design</w:t>
-            </w:r>
-            <w:r>
-              <w:rPr>
-                <w:noProof/>
-                <w:webHidden/>
-              </w:rPr>
-              <w:tab/>
-            </w:r>
-            <w:r>
-              <w:rPr>
-                <w:noProof/>
-                <w:webHidden/>
-              </w:rPr>
-              <w:fldChar w:fldCharType="begin"/>
-            </w:r>
-            <w:r>
-              <w:rPr>
-                <w:noProof/>
-                <w:webHidden/>
-              </w:rPr>
-              <w:instrText xml:space="preserve"> PAGEREF _Toc180316406 \h </w:instrText>
-            </w:r>
-            <w:r>
-              <w:rPr>
-                <w:noProof/>
-                <w:webHidden/>
-              </w:rPr>
-            </w:r>
-            <w:r>
-              <w:rPr>
-                <w:noProof/>
-                <w:webHidden/>
-              </w:rPr>
-              <w:fldChar w:fldCharType="separate"/>
-            </w:r>
-            <w:r>
-              <w:rPr>
-                <w:noProof/>
-                <w:webHidden/>
-              </w:rPr>
-              <w:t>9</w:t>
-            </w:r>
-            <w:r>
-              <w:rPr>
-                <w:noProof/>
-                <w:webHidden/>
-              </w:rPr>
-              <w:fldChar w:fldCharType="end"/>
-            </w:r>
-          </w:hyperlink>
-        </w:p>
-        <w:p>
-          <w:pPr>
-            <w:pStyle w:val="TOC3"/>
-            <w:tabs>
-              <w:tab w:val="left" w:pos="1440"/>
-              <w:tab w:val="right" w:leader="dot" w:pos="10790"/>
-            </w:tabs>
-            <w:rPr>
-              <w:rFonts w:eastAsiaTheme="minorEastAsia"/>
-              <w:noProof/>
-              <w:sz w:val="24"/>
-              <w:szCs w:val="24"/>
-            </w:rPr>
-          </w:pPr>
-          <w:hyperlink w:anchor="_Toc180316407" w:history="1">
-            <w:r>
-              <w:rPr>
-                <w:rStyle w:val="Hyperlink"/>
-                <w:noProof/>
-              </w:rPr>
-              <w:t>4.1.1</w:t>
-            </w:r>
-            <w:r>
-              <w:rPr>
-                <w:rFonts w:eastAsiaTheme="minorEastAsia"/>
-                <w:noProof/>
-                <w:sz w:val="24"/>
-                <w:szCs w:val="24"/>
-              </w:rPr>
-              <w:tab/>
-            </w:r>
-            <w:r>
-              <w:rPr>
-                <w:rStyle w:val="Hyperlink"/>
-                <w:noProof/>
-              </w:rPr>
-              <w:t>HPC_DATA_MIGRATION_TASK</w:t>
-            </w:r>
-            <w:r>
-              <w:rPr>
-                <w:noProof/>
-                <w:webHidden/>
-              </w:rPr>
-              <w:tab/>
-            </w:r>
-            <w:r>
-              <w:rPr>
-                <w:noProof/>
-                <w:webHidden/>
-              </w:rPr>
-              <w:fldChar w:fldCharType="begin"/>
-            </w:r>
-            <w:r>
-              <w:rPr>
-                <w:noProof/>
-                <w:webHidden/>
-              </w:rPr>
-              <w:instrText xml:space="preserve"> PAGEREF _Toc180316407 \h </w:instrText>
-            </w:r>
-            <w:r>
-              <w:rPr>
-                <w:noProof/>
-                <w:webHidden/>
-              </w:rPr>
-            </w:r>
-            <w:r>
-              <w:rPr>
-                <w:noProof/>
-                <w:webHidden/>
-              </w:rPr>
-              <w:fldChar w:fldCharType="separate"/>
-            </w:r>
-            <w:r>
-              <w:rPr>
-                <w:noProof/>
-                <w:webHidden/>
-              </w:rPr>
-              <w:t>9</w:t>
-            </w:r>
-            <w:r>
-              <w:rPr>
-                <w:noProof/>
-                <w:webHidden/>
-              </w:rPr>
-              <w:fldChar w:fldCharType="end"/>
-            </w:r>
-          </w:hyperlink>
-        </w:p>
-        <w:p>
-          <w:pPr>
-            <w:pStyle w:val="TOC3"/>
-            <w:tabs>
-              <w:tab w:val="left" w:pos="1440"/>
-              <w:tab w:val="right" w:leader="dot" w:pos="10790"/>
-            </w:tabs>
-            <w:rPr>
-              <w:rFonts w:eastAsiaTheme="minorEastAsia"/>
-              <w:noProof/>
-              <w:sz w:val="24"/>
-              <w:szCs w:val="24"/>
-            </w:rPr>
-          </w:pPr>
-          <w:hyperlink w:anchor="_Toc180316408" w:history="1">
-            <w:r>
-              <w:rPr>
-                <w:rStyle w:val="Hyperlink"/>
-                <w:noProof/>
-              </w:rPr>
-              <w:t>4.1.2</w:t>
-            </w:r>
-            <w:r>
-              <w:rPr>
-                <w:rFonts w:eastAsiaTheme="minorEastAsia"/>
-                <w:noProof/>
-                <w:sz w:val="24"/>
-                <w:szCs w:val="24"/>
-              </w:rPr>
-              <w:tab/>
-            </w:r>
-            <w:r>
-              <w:rPr>
-                <w:rStyle w:val="Hyperlink"/>
-                <w:noProof/>
-              </w:rPr>
-              <w:t>HPC_DATA_MIGRATION_TASK_RESULT</w:t>
-            </w:r>
-            <w:r>
-              <w:rPr>
-                <w:noProof/>
-                <w:webHidden/>
-              </w:rPr>
-              <w:tab/>
-            </w:r>
-            <w:r>
-              <w:rPr>
-                <w:noProof/>
-                <w:webHidden/>
-              </w:rPr>
-              <w:fldChar w:fldCharType="begin"/>
-            </w:r>
-            <w:r>
-              <w:rPr>
-                <w:noProof/>
-                <w:webHidden/>
-              </w:rPr>
-              <w:instrText xml:space="preserve"> PAGEREF _Toc180316408 \h </w:instrText>
+              <w:instrText xml:space="preserve"> PAGEREF _Toc182554515 \h </w:instrText>
             </w:r>
             <w:r>
               <w:rPr>
@@ -2504,7 +2240,7 @@
       <w:pPr>
         <w:pStyle w:val="Heading1"/>
       </w:pPr>
-      <w:bookmarkStart w:id="1" w:name="_Toc180316386"/>
+      <w:bookmarkStart w:id="1" w:name="_Toc182554496"/>
       <w:r>
         <w:lastRenderedPageBreak/>
         <w:t>Introduction</w:t>
@@ -2515,7 +2251,7 @@
       <w:pPr>
         <w:pStyle w:val="Heading2"/>
       </w:pPr>
-      <w:bookmarkStart w:id="2" w:name="_Toc180316387"/>
+      <w:bookmarkStart w:id="2" w:name="_Toc182554497"/>
       <w:r>
         <w:t>Purpose of this document</w:t>
       </w:r>
@@ -2540,7 +2276,7 @@
       <w:pPr>
         <w:pStyle w:val="Heading2"/>
       </w:pPr>
-      <w:bookmarkStart w:id="3" w:name="_Toc180316388"/>
+      <w:bookmarkStart w:id="3" w:name="_Toc182554498"/>
       <w:r>
         <w:t>Background</w:t>
       </w:r>
@@ -2603,7 +2339,7 @@
       <w:pPr>
         <w:pStyle w:val="Heading2"/>
       </w:pPr>
-      <w:bookmarkStart w:id="4" w:name="_Toc180316389"/>
+      <w:bookmarkStart w:id="4" w:name="_Toc182554499"/>
       <w:r>
         <w:t>Scope</w:t>
       </w:r>
@@ -2666,7 +2402,7 @@
       <w:pPr>
         <w:pStyle w:val="Heading2"/>
       </w:pPr>
-      <w:bookmarkStart w:id="5" w:name="_Toc180316390"/>
+      <w:bookmarkStart w:id="5" w:name="_Toc182554500"/>
       <w:r>
         <w:lastRenderedPageBreak/>
         <w:t>Assumptions</w:t>
@@ -2753,7 +2489,7 @@
       <w:pPr>
         <w:pStyle w:val="Heading2"/>
       </w:pPr>
-      <w:bookmarkStart w:id="6" w:name="_Toc180316391"/>
+      <w:bookmarkStart w:id="6" w:name="_Toc182554501"/>
       <w:r>
         <w:t>Constraints</w:t>
       </w:r>
@@ -2781,7 +2517,7 @@
       <w:pPr>
         <w:pStyle w:val="Heading1"/>
       </w:pPr>
-      <w:bookmarkStart w:id="7" w:name="_Toc180316392"/>
+      <w:bookmarkStart w:id="7" w:name="_Toc182554502"/>
       <w:r>
         <w:t>Architecture Design</w:t>
       </w:r>
@@ -2791,7 +2527,7 @@
       <w:pPr>
         <w:pStyle w:val="Heading2"/>
       </w:pPr>
-      <w:bookmarkStart w:id="8" w:name="_Toc180316393"/>
+      <w:bookmarkStart w:id="8" w:name="_Toc182554503"/>
       <w:r>
         <w:t>Hardware Architecture</w:t>
       </w:r>
@@ -2801,7 +2537,7 @@
       <w:pPr>
         <w:pStyle w:val="Heading2"/>
       </w:pPr>
-      <w:bookmarkStart w:id="9" w:name="_Toc180316394"/>
+      <w:bookmarkStart w:id="9" w:name="_Toc182554504"/>
       <w:r>
         <w:t xml:space="preserve">Software </w:t>
       </w:r>
@@ -2814,7 +2550,7 @@
       <w:pPr>
         <w:pStyle w:val="Heading1"/>
       </w:pPr>
-      <w:bookmarkStart w:id="10" w:name="_Toc180316395"/>
+      <w:bookmarkStart w:id="10" w:name="_Toc182554505"/>
       <w:r>
         <w:t>Software Design</w:t>
       </w:r>
@@ -2824,7 +2560,7 @@
       <w:pPr>
         <w:pStyle w:val="Heading2"/>
       </w:pPr>
-      <w:bookmarkStart w:id="11" w:name="_Toc180316396"/>
+      <w:bookmarkStart w:id="11" w:name="_Toc182554506"/>
       <w:r>
         <w:t>Introduction</w:t>
       </w:r>
@@ -2834,7 +2570,7 @@
       <w:pPr>
         <w:pStyle w:val="Heading2"/>
       </w:pPr>
-      <w:bookmarkStart w:id="12" w:name="_Toc180316397"/>
+      <w:bookmarkStart w:id="12" w:name="_Toc182554507"/>
       <w:r>
         <w:t>Detailed</w:t>
       </w:r>
@@ -2848,7 +2584,7 @@
       <w:pPr>
         <w:pStyle w:val="Heading3"/>
       </w:pPr>
-      <w:bookmarkStart w:id="13" w:name="_Toc180316398"/>
+      <w:bookmarkStart w:id="13" w:name="_Toc182554508"/>
       <w:r>
         <w:t>APIs</w:t>
       </w:r>
@@ -2863,13 +2599,11 @@
     <w:p/>
     <w:p>
       <w:pPr>
-        <w:pStyle w:val="Heading3"/>
-      </w:pPr>
-      <w:bookmarkStart w:id="14" w:name="_Toc180316399"/>
+        <w:pStyle w:val="Heading4"/>
+      </w:pPr>
       <w:r>
         <w:t>Migrate Metadata</w:t>
       </w:r>
-      <w:bookmarkEnd w:id="14"/>
     </w:p>
     <w:p>
       <w:r>
@@ -2891,7 +2625,7 @@
     <w:p/>
     <w:p>
       <w:pPr>
-        <w:pStyle w:val="Heading4"/>
+        <w:pStyle w:val="Heading5"/>
       </w:pPr>
       <w:r>
         <w:t>Request</w:t>
@@ -2963,7 +2697,7 @@
     <w:p/>
     <w:p>
       <w:pPr>
-        <w:pStyle w:val="Heading4"/>
+        <w:pStyle w:val="Heading5"/>
       </w:pPr>
       <w:r>
         <w:t>Response</w:t>
@@ -3006,7 +2740,7 @@
     <w:p/>
     <w:p>
       <w:pPr>
-        <w:pStyle w:val="Heading4"/>
+        <w:pStyle w:val="Heading5"/>
       </w:pPr>
       <w:r>
         <w:t xml:space="preserve">Implementation </w:t>
@@ -3137,11 +2871,11 @@
       <w:pPr>
         <w:pStyle w:val="Heading3"/>
       </w:pPr>
-      <w:bookmarkStart w:id="15" w:name="_Toc180316400"/>
+      <w:bookmarkStart w:id="14" w:name="_Toc182554509"/>
       <w:r>
         <w:t>Scheduled Tasks</w:t>
       </w:r>
-      <w:bookmarkEnd w:id="15"/>
+      <w:bookmarkEnd w:id="14"/>
     </w:p>
     <w:p>
       <w:r>
@@ -3182,7 +2916,7 @@
     <w:p/>
     <w:p>
       <w:pPr>
-        <w:pStyle w:val="Heading4"/>
+        <w:pStyle w:val="Heading5"/>
       </w:pPr>
       <w:r>
         <w:t>Implementation</w:t>
@@ -3535,13 +3269,35 @@
         <w:t>All individual data object metadata update tasks will be linked to the bulk metadata update task</w:t>
       </w:r>
     </w:p>
+    <w:p>
+      <w:pPr>
+        <w:pStyle w:val="ListParagraph"/>
+        <w:spacing w:after="0" w:line="240" w:lineRule="auto"/>
+        <w:ind w:left="1440"/>
+      </w:pPr>
+    </w:p>
+    <w:p>
+      <w:pPr>
+        <w:pStyle w:val="ListParagraph"/>
+        <w:numPr>
+          <w:ilvl w:val="0"/>
+          <w:numId w:val="48"/>
+        </w:numPr>
+        <w:spacing w:after="0" w:line="240" w:lineRule="auto"/>
+      </w:pPr>
+      <w:r>
+        <w:t xml:space="preserve">Note that the search for data objects to be included in a metadata migration is performed against the materialized views. As a result, </w:t>
+      </w:r>
+      <w:r>
+        <w:t>the materialized views need to be refreshed if the same request is sent consequently.</w:t>
+      </w:r>
+    </w:p>
     <w:p/>
     <w:p/>
     <w:p>
       <w:pPr>
-        <w:pStyle w:val="Heading3"/>
-      </w:pPr>
-      <w:bookmarkStart w:id="16" w:name="_Toc180316401"/>
+        <w:pStyle w:val="Heading4"/>
+      </w:pPr>
       <w:proofErr w:type="spellStart"/>
       <w:proofErr w:type="gramStart"/>
       <w:r>
@@ -3561,7 +3317,6 @@
       <w:r>
         <w:t>)</w:t>
       </w:r>
-      <w:bookmarkEnd w:id="16"/>
     </w:p>
     <w:p>
       <w:r>
@@ -3574,7 +3329,7 @@
     <w:p/>
     <w:p>
       <w:pPr>
-        <w:pStyle w:val="Heading4"/>
+        <w:pStyle w:val="Heading5"/>
       </w:pPr>
       <w:r>
         <w:t>Implementation</w:t>
@@ -3626,14 +3381,34 @@
         <w:t xml:space="preserve"> system metadata w/ new file location</w:t>
       </w:r>
     </w:p>
+    <w:p>
+      <w:pPr>
+        <w:pStyle w:val="ListParagraph"/>
+        <w:numPr>
+          <w:ilvl w:val="0"/>
+          <w:numId w:val="49"/>
+        </w:numPr>
+        <w:spacing w:after="0" w:line="240" w:lineRule="auto"/>
+      </w:pPr>
+      <w:r>
+        <w:t>A thread pool (task executor) will be used to enable concurrent execution of this task. The following property will control the pool size:</w:t>
+      </w:r>
+      <w:r>
+        <w:br/>
+      </w:r>
+      <w:proofErr w:type="gramStart"/>
+      <w:r>
+        <w:t>hpc.bus.dataObjectMetadataUpdateTaskExecutorThreadPoolSize</w:t>
+      </w:r>
+      <w:proofErr w:type="gramEnd"/>
+    </w:p>
     <w:p/>
     <w:p/>
     <w:p/>
     <w:p>
       <w:pPr>
-        <w:pStyle w:val="Heading3"/>
-      </w:pPr>
-      <w:bookmarkStart w:id="17" w:name="_Toc180316402"/>
+        <w:pStyle w:val="Heading4"/>
+      </w:pPr>
       <w:proofErr w:type="spellStart"/>
       <w:proofErr w:type="gramStart"/>
       <w:r>
@@ -3647,7 +3422,6 @@
       <w:r>
         <w:t>)</w:t>
       </w:r>
-      <w:bookmarkEnd w:id="17"/>
     </w:p>
     <w:p>
       <w:r>
@@ -3669,55 +3443,55 @@
       <w:pPr>
         <w:pStyle w:val="Heading2"/>
       </w:pPr>
-      <w:bookmarkStart w:id="18" w:name="_Toc180316403"/>
+      <w:bookmarkStart w:id="15" w:name="_Toc182554510"/>
       <w:r>
         <w:t>User Interface</w:t>
       </w:r>
       <w:r>
         <w:t xml:space="preserve"> Design</w:t>
       </w:r>
+      <w:bookmarkEnd w:id="15"/>
+    </w:p>
+    <w:p>
+      <w:pPr>
+        <w:pStyle w:val="Heading2"/>
+      </w:pPr>
+      <w:bookmarkStart w:id="16" w:name="_Toc182554511"/>
+      <w:r>
+        <w:t>System Integration</w:t>
+      </w:r>
+      <w:bookmarkEnd w:id="16"/>
+    </w:p>
+    <w:p>
+      <w:pPr>
+        <w:pStyle w:val="Heading1"/>
+      </w:pPr>
+      <w:bookmarkStart w:id="17" w:name="_Toc182554512"/>
+      <w:r>
+        <w:t>Database Design</w:t>
+      </w:r>
+      <w:bookmarkEnd w:id="17"/>
+    </w:p>
+    <w:p>
+      <w:pPr>
+        <w:pStyle w:val="Heading2"/>
+      </w:pPr>
+      <w:bookmarkStart w:id="18" w:name="_Toc182554513"/>
+      <w:r>
+        <w:t>Table Design</w:t>
+      </w:r>
       <w:bookmarkEnd w:id="18"/>
     </w:p>
-    <w:p>
-      <w:pPr>
-        <w:pStyle w:val="Heading2"/>
-      </w:pPr>
-      <w:bookmarkStart w:id="19" w:name="_Toc180316404"/>
-      <w:r>
-        <w:t>System Integration</w:t>
+    <w:p/>
+    <w:p>
+      <w:pPr>
+        <w:pStyle w:val="Heading3"/>
+      </w:pPr>
+      <w:bookmarkStart w:id="19" w:name="_Toc182554514"/>
+      <w:r>
+        <w:t>HPC_DATA_MIGRATION_TASK</w:t>
       </w:r>
       <w:bookmarkEnd w:id="19"/>
-    </w:p>
-    <w:p>
-      <w:pPr>
-        <w:pStyle w:val="Heading1"/>
-      </w:pPr>
-      <w:bookmarkStart w:id="20" w:name="_Toc180316405"/>
-      <w:r>
-        <w:t>Database Design</w:t>
-      </w:r>
-      <w:bookmarkEnd w:id="20"/>
-    </w:p>
-    <w:p>
-      <w:pPr>
-        <w:pStyle w:val="Heading2"/>
-      </w:pPr>
-      <w:bookmarkStart w:id="21" w:name="_Toc180316406"/>
-      <w:r>
-        <w:t>Table Design</w:t>
-      </w:r>
-      <w:bookmarkEnd w:id="21"/>
-    </w:p>
-    <w:p/>
-    <w:p>
-      <w:pPr>
-        <w:pStyle w:val="Heading3"/>
-      </w:pPr>
-      <w:bookmarkStart w:id="22" w:name="_Toc180316407"/>
-      <w:r>
-        <w:t>HPC_DATA_MIGRATION_TASK</w:t>
-      </w:r>
-      <w:bookmarkEnd w:id="22"/>
       <w:r>
         <w:t xml:space="preserve"> </w:t>
       </w:r>
@@ -3780,11 +3554,11 @@
       <w:pPr>
         <w:pStyle w:val="Heading3"/>
       </w:pPr>
-      <w:bookmarkStart w:id="23" w:name="_Toc180316408"/>
+      <w:bookmarkStart w:id="20" w:name="_Toc182554515"/>
       <w:r>
         <w:t>HPC_DATA_MIGRATION_TASK_RESULT</w:t>
       </w:r>
-      <w:bookmarkEnd w:id="23"/>
+      <w:bookmarkEnd w:id="20"/>
     </w:p>
     <w:p>
       <w:pPr>
@@ -9908,7 +9682,6 @@
     <w:next w:val="Normal"/>
     <w:link w:val="Heading5Char"/>
     <w:uiPriority w:val="9"/>
-    <w:semiHidden/>
     <w:unhideWhenUsed/>
     <w:qFormat/>
     <w:rsid w:val="008807F0"/>
@@ -10034,7 +9807,6 @@
   <w:style w:type="character" w:default="1" w:styleId="DefaultParagraphFont">
     <w:name w:val="Default Paragraph Font"/>
     <w:uiPriority w:val="1"/>
-    <w:semiHidden/>
     <w:unhideWhenUsed/>
   </w:style>
   <w:style w:type="table" w:default="1" w:styleId="TableNormal">
@@ -10115,7 +9887,6 @@
     <w:basedOn w:val="DefaultParagraphFont"/>
     <w:link w:val="Heading5"/>
     <w:uiPriority w:val="9"/>
-    <w:semiHidden/>
     <w:rsid w:val="008807F0"/>
     <w:rPr>
       <w:rFonts w:eastAsiaTheme="majorEastAsia" w:cstheme="majorBidi"/>

</xml_diff>